<commit_message>
Update deep learning for healthcare specialisation material
</commit_message>
<xml_diff>
--- a/_Deep Learning for Healthcare Specialisation (University of Illinois)/2_Deep Learning Methods for Healthcare/Quizzes.docx
+++ b/_Deep Learning for Healthcare Specialisation (University of Illinois)/2_Deep Learning Methods for Healthcare/Quizzes.docx
@@ -1803,7 +1803,13 @@
         </w:numPr>
       </w:pPr>
       <w:r>
-        <w:t>What is NOT true about sparse autoencoder?</w:t>
+        <w:t>What is NOT true about sparse autoencoder</w:t>
+      </w:r>
+      <w:r>
+        <w:t>s</w:t>
+      </w:r>
+      <w:r>
+        <w:t>?</w:t>
       </w:r>
     </w:p>
     <w:p>
@@ -1873,79 +1879,7 @@
         </w:numPr>
       </w:pPr>
       <w:r>
-        <w:t xml:space="preserve">It introduces sparsity in the latent code </w:t>
-      </w:r>
-      <w:r>
-        <w:rPr>
-          <w:b/>
-          <w:bCs/>
-        </w:rPr>
-        <w:t>h</w:t>
-      </w:r>
-      <w:r>
-        <w:t>.</w:t>
-      </w:r>
-    </w:p>
-    <w:p>
-      <w:pPr>
-        <w:pStyle w:val="ListParagraph"/>
-        <w:numPr>
-          <w:ilvl w:val="1"/>
-          <w:numId w:val="4"/>
-        </w:numPr>
-      </w:pPr>
-      <w:r>
-        <w:t xml:space="preserve">Sigmoid activation function is used to produce latent code </w:t>
-      </w:r>
-      <w:r>
-        <w:rPr>
-          <w:b/>
-          <w:bCs/>
-        </w:rPr>
-        <w:t>h</w:t>
-      </w:r>
-      <w:r>
-        <w:t>.</w:t>
-      </w:r>
-    </w:p>
-    <w:p>
-      <w:pPr>
-        <w:pStyle w:val="ListParagraph"/>
-        <w:numPr>
-          <w:ilvl w:val="1"/>
-          <w:numId w:val="4"/>
-        </w:numPr>
-        <w:rPr>
-          <w:highlight w:val="yellow"/>
-        </w:rPr>
-      </w:pPr>
-      <w:r>
-        <w:rPr>
-          <w:highlight w:val="yellow"/>
-        </w:rPr>
         <w:t xml:space="preserve">The same loss function to the standard autoencoder is used for sparse autoencoder. </w:t>
-      </w:r>
-    </w:p>
-    <w:p>
-      <w:pPr>
-        <w:pStyle w:val="ListParagraph"/>
-        <w:numPr>
-          <w:ilvl w:val="1"/>
-          <w:numId w:val="4"/>
-        </w:numPr>
-      </w:pPr>
-      <w:r>
-        <w:t xml:space="preserve">Sparsity level on each dimension of </w:t>
-      </w:r>
-      <w:r>
-        <w:rPr>
-          <w:b/>
-          <w:bCs/>
-        </w:rPr>
-        <w:t>h</w:t>
-      </w:r>
-      <w:r>
-        <w:t xml:space="preserve"> needs to be specified. </w:t>
       </w:r>
     </w:p>
     <w:p>
@@ -1957,7 +1891,19 @@
         </w:numPr>
       </w:pPr>
       <w:r>
-        <w:t>What is true about denoising autoencoder?</w:t>
+        <w:t>What is</w:t>
+      </w:r>
+      <w:r>
+        <w:t xml:space="preserve"> </w:t>
+      </w:r>
+      <w:r>
+        <w:t>true about denoising autoencoder</w:t>
+      </w:r>
+      <w:r>
+        <w:t>s</w:t>
+      </w:r>
+      <w:r>
+        <w:t>?</w:t>
       </w:r>
     </w:p>
     <w:p>
@@ -1982,18 +1928,6 @@
       </w:pPr>
       <w:r>
         <w:t>Its loss function is between reconstruction and the original input x without adding random noise.</w:t>
-      </w:r>
-    </w:p>
-    <w:p>
-      <w:pPr>
-        <w:pStyle w:val="ListParagraph"/>
-        <w:numPr>
-          <w:ilvl w:val="1"/>
-          <w:numId w:val="4"/>
-        </w:numPr>
-      </w:pPr>
-      <w:r>
-        <w:t>It is more expensive to train because of random noise added to the original input.</w:t>
       </w:r>
     </w:p>
     <w:p>
@@ -2163,255 +2097,18 @@
       <w:pPr>
         <w:pStyle w:val="ListParagraph"/>
         <w:numPr>
-          <w:ilvl w:val="1"/>
-          <w:numId w:val="4"/>
-        </w:numPr>
-      </w:pPr>
-      <m:oMath>
-        <m:sSup>
-          <m:sSupPr>
-            <m:ctrlPr>
-              <w:rPr>
-                <w:rFonts w:ascii="Cambria Math" w:hAnsi="Cambria Math"/>
-                <w:i/>
-              </w:rPr>
-            </m:ctrlPr>
-          </m:sSupPr>
-          <m:e>
-            <m:r>
-              <w:rPr>
-                <w:rFonts w:ascii="Cambria Math" w:hAnsi="Cambria Math"/>
-              </w:rPr>
-              <m:t>W</m:t>
-            </m:r>
-          </m:e>
-          <m:sup>
-            <m:d>
-              <m:dPr>
-                <m:ctrlPr>
-                  <w:rPr>
-                    <w:rFonts w:ascii="Cambria Math" w:hAnsi="Cambria Math"/>
-                    <w:i/>
-                  </w:rPr>
-                </m:ctrlPr>
-              </m:dPr>
-              <m:e>
-                <m:r>
-                  <w:rPr>
-                    <w:rFonts w:ascii="Cambria Math" w:hAnsi="Cambria Math"/>
-                  </w:rPr>
-                  <m:t>2</m:t>
-                </m:r>
-              </m:e>
-            </m:d>
-          </m:sup>
-        </m:sSup>
-        <m:r>
-          <w:rPr>
-            <w:rFonts w:ascii="Cambria Math" w:hAnsi="Cambria Math"/>
-          </w:rPr>
-          <m:t>,</m:t>
-        </m:r>
-        <m:sSup>
-          <m:sSupPr>
-            <m:ctrlPr>
-              <w:rPr>
-                <w:rFonts w:ascii="Cambria Math" w:hAnsi="Cambria Math"/>
-                <w:i/>
-              </w:rPr>
-            </m:ctrlPr>
-          </m:sSupPr>
-          <m:e>
-            <m:r>
-              <w:rPr>
-                <w:rFonts w:ascii="Cambria Math" w:hAnsi="Cambria Math"/>
-              </w:rPr>
-              <m:t>b</m:t>
-            </m:r>
-          </m:e>
-          <m:sup>
-            <m:r>
-              <w:rPr>
-                <w:rFonts w:ascii="Cambria Math" w:hAnsi="Cambria Math"/>
-              </w:rPr>
-              <m:t>(2)</m:t>
-            </m:r>
-          </m:sup>
-        </m:sSup>
-      </m:oMath>
-    </w:p>
-    <w:p>
-      <w:pPr>
-        <w:pStyle w:val="ListParagraph"/>
-        <w:numPr>
-          <w:ilvl w:val="1"/>
-          <w:numId w:val="4"/>
-        </w:numPr>
-      </w:pPr>
-      <m:oMath>
-        <m:sSup>
-          <m:sSupPr>
-            <m:ctrlPr>
-              <w:rPr>
-                <w:rFonts w:ascii="Cambria Math" w:hAnsi="Cambria Math"/>
-                <w:i/>
-              </w:rPr>
-            </m:ctrlPr>
-          </m:sSupPr>
-          <m:e>
-            <m:r>
-              <w:rPr>
-                <w:rFonts w:ascii="Cambria Math" w:hAnsi="Cambria Math"/>
-              </w:rPr>
-              <m:t>W</m:t>
-            </m:r>
-          </m:e>
-          <m:sup>
-            <m:d>
-              <m:dPr>
-                <m:ctrlPr>
-                  <w:rPr>
-                    <w:rFonts w:ascii="Cambria Math" w:hAnsi="Cambria Math"/>
-                    <w:i/>
-                  </w:rPr>
-                </m:ctrlPr>
-              </m:dPr>
-              <m:e>
-                <m:r>
-                  <w:rPr>
-                    <w:rFonts w:ascii="Cambria Math" w:hAnsi="Cambria Math"/>
-                  </w:rPr>
-                  <m:t>K</m:t>
-                </m:r>
-              </m:e>
-            </m:d>
-          </m:sup>
-        </m:sSup>
-        <m:r>
-          <w:rPr>
-            <w:rFonts w:ascii="Cambria Math" w:hAnsi="Cambria Math"/>
-          </w:rPr>
-          <m:t>,</m:t>
-        </m:r>
-        <m:sSup>
-          <m:sSupPr>
-            <m:ctrlPr>
-              <w:rPr>
-                <w:rFonts w:ascii="Cambria Math" w:hAnsi="Cambria Math"/>
-                <w:i/>
-              </w:rPr>
-            </m:ctrlPr>
-          </m:sSupPr>
-          <m:e>
-            <m:r>
-              <w:rPr>
-                <w:rFonts w:ascii="Cambria Math" w:hAnsi="Cambria Math"/>
-              </w:rPr>
-              <m:t>b</m:t>
-            </m:r>
-          </m:e>
-          <m:sup>
-            <m:r>
-              <w:rPr>
-                <w:rFonts w:ascii="Cambria Math" w:hAnsi="Cambria Math"/>
-              </w:rPr>
-              <m:t>(k)</m:t>
-            </m:r>
-          </m:sup>
-        </m:sSup>
-      </m:oMath>
-    </w:p>
-    <w:p>
-      <w:pPr>
-        <w:pStyle w:val="ListParagraph"/>
-        <w:numPr>
-          <w:ilvl w:val="1"/>
-          <w:numId w:val="4"/>
-        </w:numPr>
-      </w:pPr>
-      <m:oMath>
-        <m:sSup>
-          <m:sSupPr>
-            <m:ctrlPr>
-              <w:rPr>
-                <w:rFonts w:ascii="Cambria Math" w:hAnsi="Cambria Math"/>
-                <w:i/>
-              </w:rPr>
-            </m:ctrlPr>
-          </m:sSupPr>
-          <m:e>
-            <m:r>
-              <w:rPr>
-                <w:rFonts w:ascii="Cambria Math" w:hAnsi="Cambria Math"/>
-              </w:rPr>
-              <m:t>W</m:t>
-            </m:r>
-          </m:e>
-          <m:sup>
-            <m:d>
-              <m:dPr>
-                <m:ctrlPr>
-                  <w:rPr>
-                    <w:rFonts w:ascii="Cambria Math" w:hAnsi="Cambria Math"/>
-                    <w:i/>
-                  </w:rPr>
-                </m:ctrlPr>
-              </m:dPr>
-              <m:e>
-                <m:r>
-                  <w:rPr>
-                    <w:rFonts w:ascii="Cambria Math" w:hAnsi="Cambria Math"/>
-                  </w:rPr>
-                  <m:t>K-1</m:t>
-                </m:r>
-              </m:e>
-            </m:d>
-          </m:sup>
-        </m:sSup>
-        <m:r>
-          <w:rPr>
-            <w:rFonts w:ascii="Cambria Math" w:hAnsi="Cambria Math"/>
-          </w:rPr>
-          <m:t>,</m:t>
-        </m:r>
-        <m:sSup>
-          <m:sSupPr>
-            <m:ctrlPr>
-              <w:rPr>
-                <w:rFonts w:ascii="Cambria Math" w:hAnsi="Cambria Math"/>
-                <w:i/>
-              </w:rPr>
-            </m:ctrlPr>
-          </m:sSupPr>
-          <m:e>
-            <m:r>
-              <w:rPr>
-                <w:rFonts w:ascii="Cambria Math" w:hAnsi="Cambria Math"/>
-              </w:rPr>
-              <m:t>b</m:t>
-            </m:r>
-          </m:e>
-          <m:sup>
-            <m:r>
-              <w:rPr>
-                <w:rFonts w:ascii="Cambria Math" w:hAnsi="Cambria Math"/>
-              </w:rPr>
-              <m:t>(k-1)</m:t>
-            </m:r>
-          </m:sup>
-        </m:sSup>
-      </m:oMath>
-    </w:p>
-    <w:p>
-      <w:pPr>
-        <w:pStyle w:val="ListParagraph"/>
-        <w:numPr>
           <w:ilvl w:val="0"/>
           <w:numId w:val="4"/>
         </w:numPr>
       </w:pPr>
       <w:r>
-        <w:t>What is true about stacked autoencoder?</w:t>
+        <w:t>What is true about stacked autoencoder</w:t>
+      </w:r>
+      <w:r>
+        <w:t>s</w:t>
+      </w:r>
+      <w:r>
+        <w:t>?</w:t>
       </w:r>
     </w:p>
     <w:p>
@@ -2436,18 +2133,6 @@
       </w:pPr>
       <w:r>
         <w:t xml:space="preserve">It is a deep neural network of 2K layers where K is the number of autoencoders. </w:t>
-      </w:r>
-    </w:p>
-    <w:p>
-      <w:pPr>
-        <w:pStyle w:val="ListParagraph"/>
-        <w:numPr>
-          <w:ilvl w:val="1"/>
-          <w:numId w:val="4"/>
-        </w:numPr>
-      </w:pPr>
-      <w:r>
-        <w:t xml:space="preserve">It is trained in an end-to-end fashion as a single model using backpropagation. </w:t>
       </w:r>
     </w:p>
     <w:p>
@@ -2530,44 +2215,7 @@
         </w:numPr>
       </w:pPr>
       <w:r>
-        <w:lastRenderedPageBreak/>
-        <w:t>CNN model</w:t>
-      </w:r>
-    </w:p>
-    <w:p>
-      <w:pPr>
-        <w:pStyle w:val="ListParagraph"/>
-        <w:numPr>
-          <w:ilvl w:val="1"/>
-          <w:numId w:val="4"/>
-        </w:numPr>
-      </w:pPr>
-      <w:r>
-        <w:t>RNN model</w:t>
-      </w:r>
-    </w:p>
-    <w:p>
-      <w:pPr>
-        <w:pStyle w:val="ListParagraph"/>
-        <w:numPr>
-          <w:ilvl w:val="1"/>
-          <w:numId w:val="4"/>
-        </w:numPr>
-      </w:pPr>
-      <w:r>
         <w:t>Gaussian process</w:t>
-      </w:r>
-    </w:p>
-    <w:p>
-      <w:pPr>
-        <w:pStyle w:val="ListParagraph"/>
-        <w:numPr>
-          <w:ilvl w:val="1"/>
-          <w:numId w:val="4"/>
-        </w:numPr>
-      </w:pPr>
-      <w:r>
-        <w:t>ARIMA model</w:t>
       </w:r>
     </w:p>
     <w:p>
@@ -2623,42 +2271,6 @@
       </w:pPr>
       <w:r>
         <w:t>Stacked denoising autoencoder</w:t>
-      </w:r>
-    </w:p>
-    <w:p>
-      <w:pPr>
-        <w:pStyle w:val="ListParagraph"/>
-        <w:numPr>
-          <w:ilvl w:val="1"/>
-          <w:numId w:val="4"/>
-        </w:numPr>
-      </w:pPr>
-      <w:r>
-        <w:t>Sparse autoencoder</w:t>
-      </w:r>
-    </w:p>
-    <w:p>
-      <w:pPr>
-        <w:pStyle w:val="ListParagraph"/>
-        <w:numPr>
-          <w:ilvl w:val="1"/>
-          <w:numId w:val="4"/>
-        </w:numPr>
-      </w:pPr>
-      <w:r>
-        <w:t>Contractive autoencoder</w:t>
-      </w:r>
-    </w:p>
-    <w:p>
-      <w:pPr>
-        <w:pStyle w:val="ListParagraph"/>
-        <w:numPr>
-          <w:ilvl w:val="1"/>
-          <w:numId w:val="4"/>
-        </w:numPr>
-      </w:pPr>
-      <w:r>
-        <w:t>Variational autoencoder</w:t>
       </w:r>
     </w:p>
     <w:sectPr>

</xml_diff>